<commit_message>
updateing formal problem statement for further editing
</commit_message>
<xml_diff>
--- a/project-performance.docx
+++ b/project-performance.docx
@@ -786,23 +786,12 @@
         <w:pStyle w:val="FirstParagraph"/>
       </w:pPr>
       <w:r>
-        <w:t xml:space="preserve">If we assume the effectiveness of the campaign is somehow related to the age of the clients and we look at the number of success each age group generated in the past campaign, we can see the deposit distribution in the figure below:</w:t>
-      </w:r>
-    </w:p>
-    <w:p>
-      <w:pPr>
-        <w:pStyle w:val="SourceCode"/>
-      </w:pPr>
-      <w:r>
-        <w:rPr>
-          <w:rStyle w:val="VerbatimChar"/>
-        </w:rPr>
-        <w:t xml:space="preserve">## [1] "C:/Users/jess_/Documents/GitHub/CSX415-project"</w:t>
-      </w:r>
-    </w:p>
-    <w:p>
-      <w:pPr>
-        <w:pStyle w:val="FirstParagraph"/>
+        <w:t xml:space="preserve">We assume the effectiveness of the campaign is somehow related to the age of the clients and we look at the number of success each age group generated in the past campaign, we can see the deposit distribution in the figure below:</w:t>
+      </w:r>
+    </w:p>
+    <w:p>
+      <w:pPr>
+        <w:pStyle w:val="BodyText"/>
       </w:pPr>
       <w:r>
         <w:drawing>
@@ -852,7 +841,13 @@
         <w:pStyle w:val="BodyText"/>
       </w:pPr>
       <w:r>
-        <w:t xml:space="preserve">As we can see in the graph, the age group between 20-60 generates the most deposits. From this graph, can we conclude that we shall mainly target the people between 20-60? Let’s look at the performance of this conclusion.</w:t>
+        <w:t xml:space="preserve">As we can see from the graph, the middle of the age group yields most deposits. A simple solution will be for the campaign team to focus on the middle 50 percentile of the client base and call the remaining later. The deposits will be generated during the busy season would be:</w:t>
+      </w:r>
+      <w:r>
+        <w:t xml:space="preserve"> </w:t>
+      </w:r>
+      <w:r>
+        <w:t xml:space="preserve">1975</w:t>
       </w:r>
     </w:p>
     <w:p>
@@ -860,7 +855,21 @@
         <w:pStyle w:val="BodyText"/>
       </w:pPr>
       <w:r>
-        <w:t xml:space="preserve">Among 13903 people in the age group between 20 and 60, 2608 people made a deposit as result of the campaign. This makes the campain success rate to be 18.8%. This is lower than the original result of 23.6%. Therefore, this age group model is not a good model.</w:t>
+        <w:t xml:space="preserve">The total number of deposites generated if half the clients were randomly called would be:</w:t>
+      </w:r>
+      <w:r>
+        <w:t xml:space="preserve"> </w:t>
+      </w:r>
+      <w:r>
+        <w:t xml:space="preserve">2320</w:t>
+      </w:r>
+    </w:p>
+    <w:p>
+      <w:pPr>
+        <w:pStyle w:val="BodyText"/>
+      </w:pPr>
+      <w:r>
+        <w:t xml:space="preserve">This approach is less effective than the randomly picked clients. Therefore, this age group model is not a good model.</w:t>
       </w:r>
       <w:r>
         <w:br w:type="textWrapping"/>
@@ -884,6 +893,136 @@
         <w:t xml:space="preserve">Next, we use the linear regression to fit the data. Below is a summary of the model.</w:t>
       </w:r>
     </w:p>
+    <w:tbl>
+      <w:tblPr>
+        <w:tblStyle w:val="TableNormal"/>
+        <w:tblW w:type="pct" w:w="0.0"/>
+        <w:tblLook w:firstRow="1"/>
+      </w:tblPr>
+      <w:tblGrid/>
+      <w:tr>
+        <w:trPr>
+          <w:cnfStyle w:firstRow="1"/>
+        </w:trPr>
+        <w:tc>
+          <w:tcPr>
+            <w:tcBorders>
+              <w:bottom w:val="single"/>
+            </w:tcBorders>
+            <w:vAlign w:val="bottom"/>
+          </w:tcPr>
+          <w:p>
+            <w:pPr>
+              <w:pStyle w:val="Compact"/>
+            </w:pPr>
+          </w:p>
+        </w:tc>
+        <w:tc>
+          <w:tcPr>
+            <w:tcBorders>
+              <w:bottom w:val="single"/>
+            </w:tcBorders>
+            <w:vAlign w:val="bottom"/>
+          </w:tcPr>
+          <w:p>
+            <w:pPr>
+              <w:pStyle w:val="Compact"/>
+              <w:jc w:val="right"/>
+            </w:pPr>
+            <w:r>
+              <w:t xml:space="preserve">FALSE</w:t>
+            </w:r>
+          </w:p>
+        </w:tc>
+        <w:tc>
+          <w:tcPr>
+            <w:tcBorders>
+              <w:bottom w:val="single"/>
+            </w:tcBorders>
+            <w:vAlign w:val="bottom"/>
+          </w:tcPr>
+          <w:p>
+            <w:pPr>
+              <w:pStyle w:val="Compact"/>
+              <w:jc w:val="right"/>
+            </w:pPr>
+            <w:r>
+              <w:t xml:space="preserve">TRUE</w:t>
+            </w:r>
+          </w:p>
+        </w:tc>
+      </w:tr>
+      <w:tr>
+        <w:tc>
+          <w:p>
+            <w:pPr>
+              <w:pStyle w:val="Compact"/>
+              <w:jc w:val="right"/>
+            </w:pPr>
+            <w:r>
+              <w:t xml:space="preserve">NO</w:t>
+            </w:r>
+          </w:p>
+        </w:tc>
+        <w:tc>
+          <w:p>
+            <w:pPr>
+              <w:pStyle w:val="Compact"/>
+              <w:jc w:val="right"/>
+            </w:pPr>
+            <w:r>
+              <w:t xml:space="preserve">10622</w:t>
+            </w:r>
+          </w:p>
+        </w:tc>
+        <w:tc>
+          <w:p>
+            <w:pPr>
+              <w:pStyle w:val="Compact"/>
+              <w:jc w:val="right"/>
+            </w:pPr>
+            <w:r>
+              <w:t xml:space="preserve">11</w:t>
+            </w:r>
+          </w:p>
+        </w:tc>
+      </w:tr>
+      <w:tr>
+        <w:tc>
+          <w:p>
+            <w:pPr>
+              <w:pStyle w:val="Compact"/>
+              <w:jc w:val="right"/>
+            </w:pPr>
+            <w:r>
+              <w:t xml:space="preserve">YES</w:t>
+            </w:r>
+          </w:p>
+        </w:tc>
+        <w:tc>
+          <w:p>
+            <w:pPr>
+              <w:pStyle w:val="Compact"/>
+              <w:jc w:val="right"/>
+            </w:pPr>
+            <w:r>
+              <w:t xml:space="preserve">3281</w:t>
+            </w:r>
+          </w:p>
+        </w:tc>
+        <w:tc>
+          <w:p>
+            <w:pPr>
+              <w:pStyle w:val="Compact"/>
+              <w:jc w:val="right"/>
+            </w:pPr>
+            <w:r>
+              <w:t xml:space="preserve">11</w:t>
+            </w:r>
+          </w:p>
+        </w:tc>
+      </w:tr>
+    </w:tbl>
     <w:p>
       <w:pPr>
         <w:pStyle w:val="Heading2"/>
@@ -933,7 +1072,7 @@
         <w:rPr>
           <w:rStyle w:val="VerbatimChar"/>
         </w:rPr>
-        <w:t xml:space="preserve">                  -1.07483 |                      -0.32906    </w:t>
+        <w:t xml:space="preserve">                  -1.07483 |                      -0.32906</w:t>
       </w:r>
       <w:r>
         <w:br w:type="textWrapping"/>
@@ -1427,7 +1566,7 @@
         <w:t xml:space="preserve"> </w:t>
       </w:r>
       <w:r>
-        <w:t xml:space="preserve">randomForest(formula = y ~ age + job + marital + education + default + housing + loan + contact, data = train)</w:t>
+        <w:t xml:space="preserve">randomForest(formula = y ~ ., data = mydata, importance = TRUE)</w:t>
       </w:r>
       <w:r>
         <w:t xml:space="preserve"> </w:t>
@@ -1445,7 +1584,7 @@
         <w:t xml:space="preserve"> </w:t>
       </w:r>
       <w:r>
-        <w:t xml:space="preserve">No. of variables tried at each split: 2</w:t>
+        <w:t xml:space="preserve">No. of variables tried at each split: 4</w:t>
       </w:r>
     </w:p>
     <w:p>
@@ -1456,7 +1595,7 @@
         <w:rPr>
           <w:rStyle w:val="VerbatimChar"/>
         </w:rPr>
-        <w:t xml:space="preserve">    OOB estimate of  error rate: 20.52%</w:t>
+        <w:t xml:space="preserve">    OOB estimate of  error rate: 8.52%</w:t>
       </w:r>
     </w:p>
     <w:p>
@@ -1465,6 +1604,24 @@
       </w:pPr>
       <w:r>
         <w:t xml:space="preserve">Confusion matrix:</w:t>
+      </w:r>
+      <w:r>
+        <w:t xml:space="preserve"> </w:t>
+      </w:r>
+      <w:r>
+        <w:t xml:space="preserve">no yes class.error</w:t>
+      </w:r>
+      <w:r>
+        <w:t xml:space="preserve"> </w:t>
+      </w:r>
+      <w:r>
+        <w:t xml:space="preserve">no 35254 1294 0.03540549</w:t>
+      </w:r>
+      <w:r>
+        <w:t xml:space="preserve"> </w:t>
+      </w:r>
+      <w:r>
+        <w:t xml:space="preserve">yes 2215 2425 0.47737069</w:t>
       </w:r>
     </w:p>
     <w:tbl>
@@ -1562,7 +1719,7 @@
               <w:jc w:val="right"/>
             </w:pPr>
             <w:r>
-              <w:t xml:space="preserve">8799</w:t>
+              <w:t xml:space="preserve">35254</w:t>
             </w:r>
           </w:p>
         </w:tc>
@@ -1573,7 +1730,7 @@
               <w:jc w:val="right"/>
             </w:pPr>
             <w:r>
-              <w:t xml:space="preserve">65</w:t>
+              <w:t xml:space="preserve">1294</w:t>
             </w:r>
           </w:p>
         </w:tc>
@@ -1584,7 +1741,7 @@
               <w:jc w:val="right"/>
             </w:pPr>
             <w:r>
-              <w:t xml:space="preserve">0.00733303</w:t>
+              <w:t xml:space="preserve">0.03540549</w:t>
             </w:r>
           </w:p>
         </w:tc>
@@ -1608,7 +1765,7 @@
               <w:jc w:val="right"/>
             </w:pPr>
             <w:r>
-              <w:t xml:space="preserve">2217</w:t>
+              <w:t xml:space="preserve">2215</w:t>
             </w:r>
           </w:p>
         </w:tc>
@@ -1619,7 +1776,7 @@
               <w:jc w:val="right"/>
             </w:pPr>
             <w:r>
-              <w:t xml:space="preserve">40</w:t>
+              <w:t xml:space="preserve">2425</w:t>
             </w:r>
           </w:p>
         </w:tc>
@@ -1630,7 +1787,7 @@
               <w:jc w:val="right"/>
             </w:pPr>
             <w:r>
-              <w:t xml:space="preserve">09.8227736</w:t>
+              <w:t xml:space="preserve">0.47737069</w:t>
             </w:r>
           </w:p>
         </w:tc>
@@ -1796,7 +1953,7 @@
     </w:lvl>
   </w:abstractNum>
   <w:abstractNum w:abstractNumId="990">
-    <w:nsid w:val="2eb56e13"/>
+    <w:nsid w:val="a46dd142"/>
     <w:multiLevelType w:val="multilevel"/>
     <w:lvl w:ilvl="0">
       <w:numFmt w:val="bullet"/>
@@ -1877,7 +2034,7 @@
     </w:lvl>
   </w:abstractNum>
   <w:abstractNum w:abstractNumId="991">
-    <w:nsid w:val="1cb7fe81"/>
+    <w:nsid w:val="d2570d2c"/>
     <w:multiLevelType w:val="multilevel"/>
     <w:lvl w:ilvl="0">
       <w:numFmt w:val="bullet"/>
@@ -1958,7 +2115,7 @@
     </w:lvl>
   </w:abstractNum>
   <w:abstractNum w:abstractNumId="99411">
-    <w:nsid w:val="272424a4"/>
+    <w:nsid w:val="337cd0b3"/>
     <w:multiLevelType w:val="multilevel"/>
     <w:lvl w:ilvl="0">
       <w:start w:val="1"/>

</xml_diff>